<commit_message>
Refactoring, update flutter and android version
</commit_message>
<xml_diff>
--- a/bookify/design/Business Rules.docx
+++ b/bookify/design/Business Rules.docx
@@ -4,9 +4,9 @@
   <manifest:file-entry manifest:full-path="/" manifest:version="1.3" manifest:media-type="application/vnd.oasis.opendocument.text"/>
   <manifest:file-entry manifest:full-path="Configurations2/" manifest:media-type="application/vnd.sun.xml.ui.configuration"/>
   <manifest:file-entry manifest:full-path="manifest.rdf" manifest:media-type="application/rdf+xml"/>
-  <manifest:file-entry manifest:full-path="styles.xml" manifest:media-type="text/xml"/>
   <manifest:file-entry manifest:full-path="meta.xml" manifest:media-type="text/xml"/>
   <manifest:file-entry manifest:full-path="settings.xml" manifest:media-type="text/xml"/>
+  <manifest:file-entry manifest:full-path="styles.xml" manifest:media-type="text/xml"/>
   <manifest:file-entry manifest:full-path="content.xml" manifest:media-type="text/xml"/>
   <manifest:file-entry manifest:full-path="Thumbnails/thumbnail.png" manifest:media-type="image/png"/>
 </manifest:manifest>
@@ -49,6 +49,18 @@
       <style:paragraph-properties fo:text-align="center" style:justify-single-word="false"/>
       <style:text-properties fo:font-size="16pt" fo:language="it" fo:country="IT" fo:font-weight="bold" officeooo:rsid="000c9830" officeooo:paragraph-rsid="000c9830" style:font-size-asian="16pt" style:font-weight-asian="bold" style:font-size-complex="16pt" style:font-weight-complex="bold"/>
     </style:style>
+    <style:style style:name="P8" style:family="paragraph" style:parent-style-name="Standard">
+      <style:text-properties fo:language="it" fo:country="IT" fo:font-weight="bold" officeooo:rsid="000c9830" officeooo:paragraph-rsid="000c9830" style:font-weight-asian="bold" style:font-weight-complex="bold"/>
+    </style:style>
+    <style:style style:name="P9" style:family="paragraph" style:parent-style-name="Standard" style:list-style-name="L2">
+      <style:text-properties officeooo:rsid="000cfd4c" officeooo:paragraph-rsid="000cfd4c"/>
+    </style:style>
+    <style:style style:name="P10" style:family="paragraph" style:parent-style-name="Standard">
+      <style:text-properties officeooo:paragraph-rsid="000c9830"/>
+    </style:style>
+    <style:style style:name="P11" style:family="paragraph" style:parent-style-name="Standard" style:list-style-name="L2">
+      <style:text-properties officeooo:paragraph-rsid="000c9830"/>
+    </style:style>
     <style:style style:name="T1" style:family="text">
       <style:text-properties fo:font-weight="bold" style:font-weight-asian="bold" style:font-weight-complex="bold"/>
     </style:style>
@@ -67,6 +79,134 @@
     <style:style style:name="T6" style:family="text">
       <style:text-properties fo:font-size="16pt" fo:font-weight="bold" officeooo:rsid="000c9830" style:font-size-asian="16pt" style:font-weight-asian="bold" style:font-size-complex="16pt" style:font-weight-complex="bold"/>
     </style:style>
+    <style:style style:name="T7" style:family="text">
+      <style:text-properties fo:language="it" fo:country="IT" fo:font-weight="bold" officeooo:rsid="000c9830" style:font-weight-asian="bold" style:font-weight-complex="bold"/>
+    </style:style>
+    <style:style style:name="T8" style:family="text">
+      <style:text-properties fo:language="it" fo:country="IT" fo:font-weight="normal" style:font-weight-asian="normal" style:font-weight-complex="normal"/>
+    </style:style>
+    <style:style style:name="T9" style:family="text">
+      <style:text-properties fo:language="it" fo:country="IT" fo:font-weight="normal" officeooo:rsid="000c9830" style:font-weight-asian="normal" style:font-weight-complex="normal"/>
+    </style:style>
+    <style:style style:name="T10" style:family="text">
+      <style:text-properties fo:language="it" fo:country="IT" style:text-underline-style="solid" style:text-underline-width="auto" style:text-underline-color="font-color" fo:font-weight="normal" style:font-weight-asian="normal" style:font-weight-complex="normal"/>
+    </style:style>
+    <style:style style:name="T11" style:family="text">
+      <style:text-properties fo:language="it" fo:country="IT" style:text-underline-style="none" fo:font-weight="normal" style:font-weight-asian="normal" style:font-weight-complex="normal"/>
+    </style:style>
+    <style:style style:name="T12" style:family="text">
+      <style:text-properties fo:language="it" fo:country="IT" fo:font-style="italic" style:text-underline-style="none" fo:font-weight="normal" style:font-style-asian="italic" style:font-weight-asian="normal" style:font-style-complex="italic" style:font-weight-complex="normal"/>
+    </style:style>
+    <style:style style:name="T13" style:family="text">
+      <style:text-properties fo:language="it" fo:country="IT" fo:font-style="normal" style:text-underline-style="none" fo:font-weight="normal" style:font-style-asian="normal" style:font-weight-asian="normal" style:font-style-complex="normal" style:font-weight-complex="normal"/>
+    </style:style>
+    <style:style style:name="T14" style:family="text">
+      <style:text-properties officeooo:rsid="000cfd4c"/>
+    </style:style>
+    <text:list-style style:name="L1">
+      <text:list-level-style-number text:level="1" text:style-name="Numbering_20_Symbols" loext:num-list-format="%1%." style:num-suffix="." style:num-format="1">
+        <style:list-level-properties text:list-level-position-and-space-mode="label-alignment">
+          <style:list-level-label-alignment text:label-followed-by="listtab" text:list-tab-stop-position="1.27cm" fo:text-indent="-0.635cm" fo:margin-left="1.27cm"/>
+        </style:list-level-properties>
+      </text:list-level-style-number>
+      <text:list-level-style-number text:level="2" text:style-name="Numbering_20_Symbols" loext:num-list-format="%2%." style:num-suffix="." style:num-format="1">
+        <style:list-level-properties text:list-level-position-and-space-mode="label-alignment">
+          <style:list-level-label-alignment text:label-followed-by="listtab" text:list-tab-stop-position="1.905cm" fo:text-indent="-0.635cm" fo:margin-left="1.905cm"/>
+        </style:list-level-properties>
+      </text:list-level-style-number>
+      <text:list-level-style-number text:level="3" text:style-name="Numbering_20_Symbols" loext:num-list-format="%3%." style:num-suffix="." style:num-format="1">
+        <style:list-level-properties text:list-level-position-and-space-mode="label-alignment">
+          <style:list-level-label-alignment text:label-followed-by="listtab" text:list-tab-stop-position="2.54cm" fo:text-indent="-0.635cm" fo:margin-left="2.54cm"/>
+        </style:list-level-properties>
+      </text:list-level-style-number>
+      <text:list-level-style-number text:level="4" text:style-name="Numbering_20_Symbols" loext:num-list-format="%4%." style:num-suffix="." style:num-format="1">
+        <style:list-level-properties text:list-level-position-and-space-mode="label-alignment">
+          <style:list-level-label-alignment text:label-followed-by="listtab" text:list-tab-stop-position="3.175cm" fo:text-indent="-0.635cm" fo:margin-left="3.175cm"/>
+        </style:list-level-properties>
+      </text:list-level-style-number>
+      <text:list-level-style-number text:level="5" text:style-name="Numbering_20_Symbols" loext:num-list-format="%5%." style:num-suffix="." style:num-format="1">
+        <style:list-level-properties text:list-level-position-and-space-mode="label-alignment">
+          <style:list-level-label-alignment text:label-followed-by="listtab" text:list-tab-stop-position="3.81cm" fo:text-indent="-0.635cm" fo:margin-left="3.81cm"/>
+        </style:list-level-properties>
+      </text:list-level-style-number>
+      <text:list-level-style-number text:level="6" text:style-name="Numbering_20_Symbols" loext:num-list-format="%6%." style:num-suffix="." style:num-format="1">
+        <style:list-level-properties text:list-level-position-and-space-mode="label-alignment">
+          <style:list-level-label-alignment text:label-followed-by="listtab" text:list-tab-stop-position="4.445cm" fo:text-indent="-0.635cm" fo:margin-left="4.445cm"/>
+        </style:list-level-properties>
+      </text:list-level-style-number>
+      <text:list-level-style-number text:level="7" text:style-name="Numbering_20_Symbols" loext:num-list-format="%7%." style:num-suffix="." style:num-format="1">
+        <style:list-level-properties text:list-level-position-and-space-mode="label-alignment">
+          <style:list-level-label-alignment text:label-followed-by="listtab" text:list-tab-stop-position="5.08cm" fo:text-indent="-0.635cm" fo:margin-left="5.08cm"/>
+        </style:list-level-properties>
+      </text:list-level-style-number>
+      <text:list-level-style-number text:level="8" text:style-name="Numbering_20_Symbols" loext:num-list-format="%8%." style:num-suffix="." style:num-format="1">
+        <style:list-level-properties text:list-level-position-and-space-mode="label-alignment">
+          <style:list-level-label-alignment text:label-followed-by="listtab" text:list-tab-stop-position="5.715cm" fo:text-indent="-0.635cm" fo:margin-left="5.715cm"/>
+        </style:list-level-properties>
+      </text:list-level-style-number>
+      <text:list-level-style-number text:level="9" text:style-name="Numbering_20_Symbols" loext:num-list-format="%9%." style:num-suffix="." style:num-format="1">
+        <style:list-level-properties text:list-level-position-and-space-mode="label-alignment">
+          <style:list-level-label-alignment text:label-followed-by="listtab" text:list-tab-stop-position="6.35cm" fo:text-indent="-0.635cm" fo:margin-left="6.35cm"/>
+        </style:list-level-properties>
+      </text:list-level-style-number>
+      <text:list-level-style-number text:level="10" text:style-name="Numbering_20_Symbols" loext:num-list-format="%10%." style:num-suffix="." style:num-format="1">
+        <style:list-level-properties text:list-level-position-and-space-mode="label-alignment">
+          <style:list-level-label-alignment text:label-followed-by="listtab" text:list-tab-stop-position="6.985cm" fo:text-indent="-0.635cm" fo:margin-left="6.985cm"/>
+        </style:list-level-properties>
+      </text:list-level-style-number>
+    </text:list-style>
+    <text:list-style style:name="L2">
+      <text:list-level-style-number text:level="1" text:style-name="Numbering_20_Symbols" loext:num-list-format="%1%." style:num-suffix="." style:num-format="1">
+        <style:list-level-properties text:list-level-position-and-space-mode="label-alignment">
+          <style:list-level-label-alignment text:label-followed-by="listtab" text:list-tab-stop-position="1.27cm" fo:text-indent="-0.635cm" fo:margin-left="1.27cm"/>
+        </style:list-level-properties>
+      </text:list-level-style-number>
+      <text:list-level-style-number text:level="2" text:style-name="Numbering_20_Symbols" loext:num-list-format="%2%." style:num-suffix="." style:num-format="1">
+        <style:list-level-properties text:list-level-position-and-space-mode="label-alignment">
+          <style:list-level-label-alignment text:label-followed-by="listtab" text:list-tab-stop-position="1.905cm" fo:text-indent="-0.635cm" fo:margin-left="1.905cm"/>
+        </style:list-level-properties>
+      </text:list-level-style-number>
+      <text:list-level-style-number text:level="3" text:style-name="Numbering_20_Symbols" loext:num-list-format="%3%." style:num-suffix="." style:num-format="1">
+        <style:list-level-properties text:list-level-position-and-space-mode="label-alignment">
+          <style:list-level-label-alignment text:label-followed-by="listtab" text:list-tab-stop-position="2.54cm" fo:text-indent="-0.635cm" fo:margin-left="2.54cm"/>
+        </style:list-level-properties>
+      </text:list-level-style-number>
+      <text:list-level-style-number text:level="4" text:style-name="Numbering_20_Symbols" loext:num-list-format="%4%." style:num-suffix="." style:num-format="1">
+        <style:list-level-properties text:list-level-position-and-space-mode="label-alignment">
+          <style:list-level-label-alignment text:label-followed-by="listtab" text:list-tab-stop-position="3.175cm" fo:text-indent="-0.635cm" fo:margin-left="3.175cm"/>
+        </style:list-level-properties>
+      </text:list-level-style-number>
+      <text:list-level-style-number text:level="5" text:style-name="Numbering_20_Symbols" loext:num-list-format="%5%." style:num-suffix="." style:num-format="1">
+        <style:list-level-properties text:list-level-position-and-space-mode="label-alignment">
+          <style:list-level-label-alignment text:label-followed-by="listtab" text:list-tab-stop-position="3.81cm" fo:text-indent="-0.635cm" fo:margin-left="3.81cm"/>
+        </style:list-level-properties>
+      </text:list-level-style-number>
+      <text:list-level-style-number text:level="6" text:style-name="Numbering_20_Symbols" loext:num-list-format="%6%." style:num-suffix="." style:num-format="1">
+        <style:list-level-properties text:list-level-position-and-space-mode="label-alignment">
+          <style:list-level-label-alignment text:label-followed-by="listtab" text:list-tab-stop-position="4.445cm" fo:text-indent="-0.635cm" fo:margin-left="4.445cm"/>
+        </style:list-level-properties>
+      </text:list-level-style-number>
+      <text:list-level-style-number text:level="7" text:style-name="Numbering_20_Symbols" loext:num-list-format="%7%." style:num-suffix="." style:num-format="1">
+        <style:list-level-properties text:list-level-position-and-space-mode="label-alignment">
+          <style:list-level-label-alignment text:label-followed-by="listtab" text:list-tab-stop-position="5.08cm" fo:text-indent="-0.635cm" fo:margin-left="5.08cm"/>
+        </style:list-level-properties>
+      </text:list-level-style-number>
+      <text:list-level-style-number text:level="8" text:style-name="Numbering_20_Symbols" loext:num-list-format="%8%." style:num-suffix="." style:num-format="1">
+        <style:list-level-properties text:list-level-position-and-space-mode="label-alignment">
+          <style:list-level-label-alignment text:label-followed-by="listtab" text:list-tab-stop-position="5.715cm" fo:text-indent="-0.635cm" fo:margin-left="5.715cm"/>
+        </style:list-level-properties>
+      </text:list-level-style-number>
+      <text:list-level-style-number text:level="9" text:style-name="Numbering_20_Symbols" loext:num-list-format="%9%." style:num-suffix="." style:num-format="1">
+        <style:list-level-properties text:list-level-position-and-space-mode="label-alignment">
+          <style:list-level-label-alignment text:label-followed-by="listtab" text:list-tab-stop-position="6.35cm" fo:text-indent="-0.635cm" fo:margin-left="6.35cm"/>
+        </style:list-level-properties>
+      </text:list-level-style-number>
+      <text:list-level-style-number text:level="10" text:style-name="Numbering_20_Symbols" loext:num-list-format="%10%." style:num-suffix="." style:num-format="1">
+        <style:list-level-properties text:list-level-position-and-space-mode="label-alignment">
+          <style:list-level-label-alignment text:label-followed-by="listtab" text:list-tab-stop-position="6.985cm" fo:text-indent="-0.635cm" fo:margin-left="6.985cm"/>
+        </style:list-level-properties>
+      </text:list-level-style-number>
+    </text:list-style>
   </office:automatic-styles>
   <office:body>
     <office:text text:use-soft-page-breaks="true">
@@ -118,120 +258,77 @@
       <text:p text:style-name="P3">
         <text:span text:style-name="T2">2. </text:span>
         <text:span text:style-name="T4">L’ </text:span>
-        App utilizzata da un solo utente.
+        App 
+        <text:span text:style-name="T14">sarà</text:span>
+         utilizzata da un solo utente.
       </text:p>
       <text:p text:style-name="P5"/>
       <text:p text:style-name="P5"/>
       <text:p text:style-name="P7">Analisi</text:p>
       <text:p text:style-name="P5"/>
-      <text:p text:style-name="P5">
-        1. 
-        <text:span text:style-name="T3">L’applicazione non accetta una configurazione default.</text:span>
+      <text:list xml:id="list2372991942" text:style-name="L2">
+        <text:list-item>
+          <text:p text:style-name="P11">
+            <text:span text:style-name="T9">L’applicazione non accetta una configurazione default.</text:span>
+          </text:p>
+        </text:list-item>
+        <text:list-item>
+          <text:p text:style-name="P9">
+            <text:span text:style-name="T9">A</text:span>
+            <text:span text:style-name="T8">ll’entrata, nella </text:span>
+            <text:span text:style-name="T12">Home Page, </text:span>
+            <text:span text:style-name="T13">viene presentato l’elenco di: </text:span>
+          </text:p>
+        </text:list-item>
+      </text:list>
+      <text:p text:style-name="P10">
+        <text:span text:style-name="T9"/>
       </text:p>
       <text:p text:style-name="P5">
         <text:span text:style-name="T3"/>
       </text:p>
+      <text:p text:style-name="P5"/>
+      <text:p text:style-name="P5"/>
+      <text:p text:style-name="P5"/>
+      <text:p text:style-name="P5"/>
+      <text:p text:style-name="P5"/>
+      <text:p text:style-name="P5"/>
+      <text:p text:style-name="P5"/>
+      <text:p text:style-name="P5"/>
+      <text:p text:style-name="P5"/>
+      <text:p text:style-name="P5"/>
+      <text:p text:style-name="P5"/>
+      <text:p text:style-name="P5"/>
+      <text:p text:style-name="P5"/>
+      <text:p text:style-name="P5"/>
+      <text:p text:style-name="P5"/>
+      <text:p text:style-name="P5"/>
+      <text:p text:style-name="P5"/>
+      <text:p text:style-name="P5"/>
+      <text:p text:style-name="P5"/>
+      <text:p text:style-name="P5"/>
+      <text:p text:style-name="P5"/>
+      <text:p text:style-name="P5"/>
+      <text:p text:style-name="P5"/>
+      <text:p text:style-name="P5"/>
+      <text:p text:style-name="P5"/>
+      <text:p text:style-name="P5"/>
+      <text:p text:style-name="P5"/>
+      <text:p text:style-name="P5"/>
+      <text:p text:style-name="P5"/>
+      <text:p text:style-name="P5"/>
+      <text:p text:style-name="P5"/>
       <text:p text:style-name="P5">
-        <text:span text:style-name="T3"/>
-      </text:p>
-      <text:p text:style-name="P5">
-        <text:span text:style-name="T3"/>
-      </text:p>
-      <text:p text:style-name="P5">
-        <text:span text:style-name="T3"/>
-      </text:p>
-      <text:p text:style-name="P5">
-        <text:span text:style-name="T3"/>
-      </text:p>
-      <text:p text:style-name="P5">
-        <text:span text:style-name="T3"/>
-      </text:p>
-      <text:p text:style-name="P5">
-        <text:span text:style-name="T3"/>
-      </text:p>
-      <text:p text:style-name="P5">
-        <text:span text:style-name="T3"/>
-      </text:p>
-      <text:p text:style-name="P5">
-        <text:span text:style-name="T3"/>
-      </text:p>
-      <text:p text:style-name="P5">
-        <text:span text:style-name="T3"/>
-      </text:p>
-      <text:p text:style-name="P5">
-        <text:span text:style-name="T3"/>
-      </text:p>
-      <text:p text:style-name="P5">
-        <text:span text:style-name="T3"/>
-      </text:p>
-      <text:p text:style-name="P5">
-        <text:span text:style-name="T3"/>
-      </text:p>
-      <text:p text:style-name="P5">
-        <text:span text:style-name="T3"/>
-      </text:p>
-      <text:p text:style-name="P5">
-        <text:span text:style-name="T3"/>
-      </text:p>
-      <text:p text:style-name="P5">
-        <text:span text:style-name="T3"/>
-      </text:p>
-      <text:p text:style-name="P5">
-        <text:span text:style-name="T3"/>
-      </text:p>
-      <text:p text:style-name="P5">
-        <text:span text:style-name="T3"/>
-      </text:p>
-      <text:p text:style-name="P5">
-        <text:span text:style-name="T3"/>
-      </text:p>
-      <text:p text:style-name="P5">
-        <text:span text:style-name="T3"/>
-      </text:p>
-      <text:p text:style-name="P5">
-        <text:span text:style-name="T3"/>
-      </text:p>
-      <text:p text:style-name="P5">
-        <text:span text:style-name="T3"/>
-      </text:p>
-      <text:p text:style-name="P5">
-        <text:span text:style-name="T3"/>
-      </text:p>
-      <text:p text:style-name="P5">
-        <text:span text:style-name="T3"/>
-      </text:p>
-      <text:p text:style-name="P5">
-        <text:span text:style-name="T3"/>
-      </text:p>
-      <text:p text:style-name="P5">
-        <text:span text:style-name="T3"/>
-      </text:p>
-      <text:p text:style-name="P5">
-        <text:span text:style-name="T3"/>
-      </text:p>
-      <text:p text:style-name="P5">
-        <text:span text:style-name="T3"/>
-      </text:p>
-      <text:p text:style-name="P5">
-        <text:span text:style-name="T3"/>
-      </text:p>
-      <text:p text:style-name="P5">
-        <text:span text:style-name="T3"/>
-      </text:p>
-      <text:p text:style-name="P5">
-        <text:span text:style-name="T3"/>
-      </text:p>
-      <text:p text:style-name="P5">
-        <text:span text:style-name="T3"/>
-      </text:p>
-      <text:p text:style-name="P5">
-        <text:span text:style-name="T3"/>
-      </text:p>
-      <text:p text:style-name="P5">
-        <text:span text:style-name="T3"/>
-      </text:p>
+        <text:soft-page-break/>
+      </text:p>
+      <text:p text:style-name="P5"/>
+      <text:p text:style-name="P5"/>
+      <text:p text:style-name="P5"/>
+      <text:p text:style-name="P5"/>
+      <text:p text:style-name="P5"/>
+      <text:p text:style-name="P5"/>
+      <text:p text:style-name="P5"/>
       <text:p text:style-name="P6">
-        <text:soft-page-break/>
         <text:span text:style-name="T5">
           <text:tab/>
           <text:tab/>
@@ -314,11 +411,12 @@
 <office:document-meta xmlns:office="urn:oasis:names:tc:opendocument:xmlns:office:1.0" xmlns:ooo="http://openoffice.org/2004/office" xmlns:xlink="http://www.w3.org/1999/xlink" xmlns:dc="http://purl.org/dc/elements/1.1/" xmlns:meta="urn:oasis:names:tc:opendocument:xmlns:meta:1.0" xmlns:grddl="http://www.w3.org/2003/g/data-view#" office:version="1.3">
   <office:meta>
     <meta:creation-date>2022-11-18T17:56:35.621000000</meta:creation-date>
-    <dc:date>2022-11-18T18:22:19.327000000</dc:date>
-    <meta:editing-duration>PT25M44S</meta:editing-duration>
-    <meta:editing-cycles>2</meta:editing-cycles>
-    <meta:generator>LibreOffice/7.4.2.3$Windows_X86_64 LibreOffice_project/382eef1f22670f7f4118c8c2dd222ec7ad009daf</meta:generator>
-    <meta:document-statistic meta:table-count="0" meta:image-count="0" meta:object-count="0" meta:page-count="2" meta:paragraph-count="12" meta:word-count="191" meta:character-count="1185" meta:non-whitespace-character-count="973"/>
+    <dc:date>2023-04-25T19:53:53.994000000</dc:date>
+    <meta:editing-duration>PT46M41S</meta:editing-duration>
+    <meta:editing-cycles>3</meta:editing-cycles>
+    <meta:generator>LibreOffice/7.5.2.2$Windows_X86_64 LibreOffice_project/53bb9681a964705cf672590721dbc85eb4d0c3a2</meta:generator>
+    <dc:creator>Edoardo Fabrizio De Iovanna</dc:creator>
+    <meta:document-statistic meta:table-count="0" meta:image-count="0" meta:object-count="0" meta:page-count="2" meta:paragraph-count="13" meta:word-count="201" meta:character-count="1251" meta:non-whitespace-character-count="1031"/>
   </office:meta>
 </office:document-meta>
 </file>
@@ -327,7 +425,7 @@
 <office:document-settings xmlns:office="urn:oasis:names:tc:opendocument:xmlns:office:1.0" xmlns:ooo="http://openoffice.org/2004/office" xmlns:xlink="http://www.w3.org/1999/xlink" xmlns:config="urn:oasis:names:tc:opendocument:xmlns:config:1.0" office:version="1.3">
   <office:settings>
     <config:config-item-set config:name="ooo:view-settings">
-      <config:config-item config:name="ViewAreaTop" config:type="long">23707</config:config-item>
+      <config:config-item config:name="ViewAreaTop" config:type="long">0</config:config-item>
       <config:config-item config:name="ViewAreaLeft" config:type="long">0</config:config-item>
       <config:config-item config:name="ViewAreaWidth" config:type="long">49056</config:config-item>
       <config:config-item config:name="ViewAreaHeight" config:type="long">22756</config:config-item>
@@ -337,11 +435,11 @@
         <config:config-item-map-entry>
           <config:config-item config:name="ViewId" config:type="string">view2</config:config-item>
           <config:config-item config:name="ViewLeft" config:type="long">16027</config:config-item>
-          <config:config-item config:name="ViewTop" config:type="long">41303</config:config-item>
+          <config:config-item config:name="ViewTop" config:type="long">15483</config:config-item>
           <config:config-item config:name="VisibleLeft" config:type="long">0</config:config-item>
-          <config:config-item config:name="VisibleTop" config:type="long">23707</config:config-item>
+          <config:config-item config:name="VisibleTop" config:type="long">0</config:config-item>
           <config:config-item config:name="VisibleRight" config:type="long">49054</config:config-item>
-          <config:config-item config:name="VisibleBottom" config:type="long">46461</config:config-item>
+          <config:config-item config:name="VisibleBottom" config:type="long">22754</config:config-item>
           <config:config-item config:name="ZoomType" config:type="short">0</config:config-item>
           <config:config-item config:name="ViewLayoutColumns" config:type="short">1</config:config-item>
           <config:config-item config:name="ViewLayoutBookMode" config:type="boolean">false</config:config-item>
@@ -350,116 +448,120 @@
           <config:config-item config:name="KeepRatio" config:type="boolean">false</config:config-item>
           <config:config-item config:name="HideWhitespace" config:type="boolean">false</config:config-item>
           <config:config-item config:name="AnchoredTextOverflowLegacy" config:type="boolean">false</config:config-item>
+          <config:config-item config:name="LegacySingleLineFontwork" config:type="boolean">true</config:config-item>
+          <config:config-item config:name="ConnectorUseSnapRect" config:type="boolean">false</config:config-item>
         </config:config-item-map-entry>
       </config:config-item-map-indexed>
     </config:config-item-set>
     <config:config-item-set config:name="ooo:configuration-settings">
-      <config:config-item config:name="ProtectForm" config:type="boolean">false</config:config-item>
+      <config:config-item config:name="AlignTabStopPosition" config:type="boolean">true</config:config-item>
+      <config:config-item config:name="PrinterSetup" config:type="base64Binary"/>
+      <config:config-item config:name="AddParaTableSpacing" config:type="boolean">true</config:config-item>
+      <config:config-item config:name="IgnoreFirstLineIndentInNumbering" config:type="boolean">false</config:config-item>
+      <config:config-item config:name="TabAtLeftIndentForParagraphsInList" config:type="boolean">false</config:config-item>
+      <config:config-item config:name="IsKernAsianPunctuation" config:type="boolean">false</config:config-item>
+      <config:config-item config:name="ChartAutoUpdate" config:type="boolean">true</config:config-item>
+      <config:config-item config:name="LinkUpdateMode" config:type="short">1</config:config-item>
+      <config:config-item config:name="FieldAutoUpdate" config:type="boolean">true</config:config-item>
+      <config:config-item config:name="UnxForceZeroExtLeading" config:type="boolean">false</config:config-item>
+      <config:config-item config:name="UseOldNumbering" config:type="boolean">false</config:config-item>
+      <config:config-item config:name="AddParaTableSpacingAtStart" config:type="boolean">true</config:config-item>
       <config:config-item config:name="PrinterName" config:type="string"/>
+      <config:config-item config:name="InvertBorderSpacing" config:type="boolean">false</config:config-item>
+      <config:config-item config:name="RedlineProtectionKey" config:type="base64Binary"/>
+      <config:config-item config:name="UseFormerTextWrapping" config:type="boolean">false</config:config-item>
+      <config:config-item config:name="PrinterPaperFromSetup" config:type="boolean">false</config:config-item>
+      <config:config-item config:name="BackgroundParaOverDrawings" config:type="boolean">false</config:config-item>
+      <config:config-item config:name="CurrentDatabaseCommand" config:type="string"/>
+      <config:config-item config:name="CharacterCompressionType" config:type="short">0</config:config-item>
+      <config:config-item config:name="DisableOffPagePositioning" config:type="boolean">false</config:config-item>
+      <config:config-item config:name="ApplyUserData" config:type="boolean">true</config:config-item>
+      <config:config-item config:name="SaveThumbnail" config:type="boolean">true</config:config-item>
+      <config:config-item config:name="SaveVersionOnClose" config:type="boolean">false</config:config-item>
+      <config:config-item config:name="StylesNoDefault" config:type="boolean">false</config:config-item>
+      <config:config-item config:name="SaveGlobalDocumentLinks" config:type="boolean">false</config:config-item>
+      <config:config-item config:name="CurrentDatabaseDataSource" config:type="string"/>
+      <config:config-item config:name="CurrentDatabaseCommandType" config:type="int">0</config:config-item>
       <config:config-item config:name="EmbeddedDatabaseName" config:type="string"/>
-      <config:config-item config:name="CurrentDatabaseDataSource" config:type="string"/>
-      <config:config-item config:name="LinkUpdateMode" config:type="short">1</config:config-item>
-      <config:config-item config:name="AddParaTableSpacingAtStart" config:type="boolean">true</config:config-item>
-      <config:config-item config:name="FloattableNomargins" config:type="boolean">false</config:config-item>
-      <config:config-item config:name="UnbreakableNumberings" config:type="boolean">false</config:config-item>
-      <config:config-item config:name="FieldAutoUpdate" config:type="boolean">true</config:config-item>
-      <config:config-item config:name="AddVerticalFrameOffsets" config:type="boolean">false</config:config-item>
-      <config:config-item config:name="BackgroundParaOverDrawings" config:type="boolean">false</config:config-item>
-      <config:config-item config:name="AddParaTableSpacing" config:type="boolean">true</config:config-item>
-      <config:config-item config:name="ChartAutoUpdate" config:type="boolean">true</config:config-item>
-      <config:config-item config:name="CurrentDatabaseCommand" config:type="string"/>
-      <config:config-item config:name="PrinterSetup" config:type="base64Binary"/>
-      <config:config-item config:name="AlignTabStopPosition" config:type="boolean">true</config:config-item>
-      <config:config-item config:name="PrinterPaperFromSetup" config:type="boolean">false</config:config-item>
-      <config:config-item config:name="IsKernAsianPunctuation" config:type="boolean">false</config:config-item>
-      <config:config-item config:name="CharacterCompressionType" config:type="short">0</config:config-item>
-      <config:config-item config:name="ApplyUserData" config:type="boolean">true</config:config-item>
-      <config:config-item config:name="DoNotJustifyLinesWithManualBreak" config:type="boolean">false</config:config-item>
-      <config:config-item config:name="SaveThumbnail" config:type="boolean">true</config:config-item>
-      <config:config-item config:name="SaveGlobalDocumentLinks" config:type="boolean">false</config:config-item>
-      <config:config-item config:name="SmallCapsPercentage66" config:type="boolean">false</config:config-item>
-      <config:config-item config:name="CurrentDatabaseCommandType" config:type="int">0</config:config-item>
-      <config:config-item config:name="SaveVersionOnClose" config:type="boolean">false</config:config-item>
       <config:config-item config:name="UpdateFromTemplate" config:type="boolean">true</config:config-item>
-      <config:config-item config:name="DoNotCaptureDrawObjsOnPage" config:type="boolean">false</config:config-item>
-      <config:config-item config:name="UseFormerObjectPositioning" config:type="boolean">false</config:config-item>
-      <config:config-item config:name="PrintSingleJobs" config:type="boolean">false</config:config-item>
-      <config:config-item config:name="EmbedSystemFonts" config:type="boolean">false</config:config-item>
       <config:config-item config:name="PrinterIndependentLayout" config:type="string">high-resolution</config:config-item>
       <config:config-item config:name="IsLabelDocument" config:type="boolean">false</config:config-item>
+      <config:config-item config:name="ClippedPictures" config:type="boolean">false</config:config-item>
       <config:config-item config:name="AddFrameOffsets" config:type="boolean">false</config:config-item>
+      <config:config-item config:name="AddVerticalFrameOffsets" config:type="boolean">false</config:config-item>
       <config:config-item config:name="AddExternalLeading" config:type="boolean">true</config:config-item>
-      <config:config-item config:name="MsWordCompMinLineHeightByFly" config:type="boolean">false</config:config-item>
-      <config:config-item config:name="UseOldNumbering" config:type="boolean">false</config:config-item>
+      <config:config-item config:name="UnbreakableNumberings" config:type="boolean">false</config:config-item>
+      <config:config-item config:name="HeaderSpacingBelowLastPara" config:type="boolean">false</config:config-item>
+      <config:config-item config:name="TabsRelativeToIndent" config:type="boolean">true</config:config-item>
+      <config:config-item config:name="TableRowKeep" config:type="boolean">false</config:config-item>
       <config:config-item config:name="OutlineLevelYieldsNumbering" config:type="boolean">false</config:config-item>
-      <config:config-item config:name="DoNotResetParaAttrsForNumFont" config:type="boolean">false</config:config-item>
-      <config:config-item config:name="IgnoreFirstLineIndentInNumbering" config:type="boolean">false</config:config-item>
       <config:config-item config:name="AllowPrintJobCancel" config:type="boolean">true</config:config-item>
+      <config:config-item config:name="TabOverflow" config:type="boolean">true</config:config-item>
       <config:config-item config:name="UseFormerLineSpacing" config:type="boolean">false</config:config-item>
       <config:config-item config:name="AddParaSpacingToTableCells" config:type="boolean">true</config:config-item>
+      <config:config-item config:name="DoNotCaptureDrawObjsOnPage" config:type="boolean">false</config:config-item>
+      <config:config-item config:name="ConsiderTextWrapOnObjPos" config:type="boolean">false</config:config-item>
       <config:config-item config:name="AddParaLineSpacingToTableCells" config:type="boolean">true</config:config-item>
-      <config:config-item config:name="UseFormerTextWrapping" config:type="boolean">false</config:config-item>
-      <config:config-item config:name="RedlineProtectionKey" config:type="base64Binary"/>
-      <config:config-item config:name="ConsiderTextWrapOnObjPos" config:type="boolean">false</config:config-item>
-      <config:config-item config:name="TableRowKeep" config:type="boolean">false</config:config-item>
-      <config:config-item config:name="TabsRelativeToIndent" config:type="boolean">true</config:config-item>
+      <config:config-item config:name="CollapseEmptyCellPara" config:type="boolean">true</config:config-item>
+      <config:config-item config:name="UseFormerObjectPositioning" config:type="boolean">false</config:config-item>
+      <config:config-item config:name="EmbedSystemFonts" config:type="boolean">false</config:config-item>
+      <config:config-item config:name="DoNotJustifyLinesWithManualBreak" config:type="boolean">false</config:config-item>
+      <config:config-item config:name="DoNotResetParaAttrsForNumFont" config:type="boolean">false</config:config-item>
+      <config:config-item config:name="FloattableNomargins" config:type="boolean">false</config:config-item>
       <config:config-item config:name="IgnoreTabsAndBlanksForLineCalculation" config:type="boolean">false</config:config-item>
-      <config:config-item config:name="RsidRoot" config:type="int">825392</config:config-item>
       <config:config-item config:name="LoadReadonly" config:type="boolean">false</config:config-item>
       <config:config-item config:name="ClipAsCharacterAnchoredWriterFlyFrames" config:type="boolean">false</config:config-item>
-      <config:config-item config:name="UnxForceZeroExtLeading" config:type="boolean">false</config:config-item>
       <config:config-item config:name="UseOldPrinterMetrics" config:type="boolean">false</config:config-item>
-      <config:config-item config:name="TabAtLeftIndentForParagraphsInList" config:type="boolean">false</config:config-item>
-      <config:config-item config:name="Rsid" config:type="int">830395</config:config-item>
+      <config:config-item config:name="Rsid" config:type="int">877187</config:config-item>
+      <config:config-item config:name="RsidRoot" config:type="int">825392</config:config-item>
+      <config:config-item config:name="ProtectForm" config:type="boolean">false</config:config-item>
       <config:config-item config:name="MsWordCompTrailingBlanks" config:type="boolean">false</config:config-item>
+      <config:config-item config:name="MsWordCompMinLineHeightByFly" config:type="boolean">false</config:config-item>
       <config:config-item config:name="MathBaselineAlignment" config:type="boolean">true</config:config-item>
-      <config:config-item config:name="InvertBorderSpacing" config:type="boolean">false</config:config-item>
-      <config:config-item config:name="CollapseEmptyCellPara" config:type="boolean">true</config:config-item>
-      <config:config-item config:name="TabOverflow" config:type="boolean">true</config:config-item>
-      <config:config-item config:name="StylesNoDefault" config:type="boolean">false</config:config-item>
-      <config:config-item config:name="ClippedPictures" config:type="boolean">false</config:config-item>
+      <config:config-item config:name="SmallCapsPercentage66" config:type="boolean">false</config:config-item>
       <config:config-item config:name="EmbedFonts" config:type="boolean">false</config:config-item>
+      <config:config-item config:name="PrintDrawings" config:type="boolean">true</config:config-item>
+      <config:config-item config:name="EmbedComplexScriptFonts" config:type="boolean">true</config:config-item>
       <config:config-item config:name="EmbedOnlyUsedFonts" config:type="boolean">false</config:config-item>
       <config:config-item config:name="EmbedLatinScriptFonts" config:type="boolean">true</config:config-item>
       <config:config-item config:name="EmbedAsianScriptFonts" config:type="boolean">true</config:config-item>
-      <config:config-item config:name="EmptyDbFieldHidesPara" config:type="boolean">true</config:config-item>
-      <config:config-item config:name="EmbedComplexScriptFonts" config:type="boolean">true</config:config-item>
       <config:config-item config:name="TabOverMargin" config:type="boolean">false</config:config-item>
+      <config:config-item config:name="ApplyParagraphMarkFormatToNumbering" config:type="boolean">false</config:config-item>
       <config:config-item config:name="TabOverSpacing" config:type="boolean">false</config:config-item>
       <config:config-item config:name="TreatSingleColumnBreakAsPageBreak" config:type="boolean">false</config:config-item>
       <config:config-item config:name="SurroundTextWrapSmall" config:type="boolean">false</config:config-item>
-      <config:config-item config:name="ApplyParagraphMarkFormatToNumbering" config:type="boolean">false</config:config-item>
       <config:config-item config:name="PropLineSpacingShrinksFirstLine" config:type="boolean">true</config:config-item>
       <config:config-item config:name="SubtractFlysAnchoredAtFlys" config:type="boolean">false</config:config-item>
-      <config:config-item config:name="DisableOffPagePositioning" config:type="boolean">false</config:config-item>
+      <config:config-item config:name="EmptyDbFieldHidesPara" config:type="boolean">true</config:config-item>
       <config:config-item config:name="ContinuousEndnotes" config:type="boolean">false</config:config-item>
       <config:config-item config:name="ProtectBookmarks" config:type="boolean">false</config:config-item>
       <config:config-item config:name="ProtectFields" config:type="boolean">false</config:config-item>
-      <config:config-item config:name="HeaderSpacingBelowLastPara" config:type="boolean">false</config:config-item>
       <config:config-item config:name="FrameAutowidthWithMorePara" config:type="boolean">false</config:config-item>
       <config:config-item config:name="GutterAtTop" config:type="boolean">false</config:config-item>
       <config:config-item config:name="FootnoteInColumnToPageEnd" config:type="boolean">true</config:config-item>
       <config:config-item config:name="ImagePreferredDPI" config:type="int">0</config:config-item>
       <config:config-item config:name="AutoFirstLineIndentDisregardLineSpace" config:type="boolean">true</config:config-item>
+      <config:config-item config:name="HyphenateURLs" config:type="boolean">true</config:config-item>
       <config:config-item config:name="WordLikeWrapForAsCharFlys" config:type="boolean">false</config:config-item>
       <config:config-item config:name="NoNumberingShowFollowBy" config:type="boolean">false</config:config-item>
+      <config:config-item config:name="DropCapPunctuation" config:type="boolean">false</config:config-item>
       <config:config-item config:name="PrintAnnotationMode" config:type="short">0</config:config-item>
+      <config:config-item config:name="PrintPageBackground" config:type="boolean">true</config:config-item>
+      <config:config-item config:name="PrintBlackFonts" config:type="boolean">false</config:config-item>
+      <config:config-item config:name="PrintControls" config:type="boolean">true</config:config-item>
+      <config:config-item config:name="PrintLeftPages" config:type="boolean">true</config:config-item>
       <config:config-item config:name="PrintGraphics" config:type="boolean">true</config:config-item>
-      <config:config-item config:name="PrintBlackFonts" config:type="boolean">false</config:config-item>
-      <config:config-item config:name="PrintLeftPages" config:type="boolean">true</config:config-item>
-      <config:config-item config:name="PrintControls" config:type="boolean">true</config:config-item>
-      <config:config-item config:name="PrintPageBackground" config:type="boolean">true</config:config-item>
+      <config:config-item config:name="PrintEmptyPages" config:type="boolean">true</config:config-item>
+      <config:config-item config:name="PrintHiddenText" config:type="boolean">false</config:config-item>
       <config:config-item config:name="PrintTextPlaceholder" config:type="boolean">false</config:config-item>
-      <config:config-item config:name="PrintDrawings" config:type="boolean">true</config:config-item>
-      <config:config-item config:name="PrintHiddenText" config:type="boolean">false</config:config-item>
       <config:config-item config:name="PrintProspect" config:type="boolean">false</config:config-item>
-      <config:config-item config:name="PrintTables" config:type="boolean">true</config:config-item>
       <config:config-item config:name="PrintProspectRTL" config:type="boolean">false</config:config-item>
       <config:config-item config:name="PrintReversed" config:type="boolean">false</config:config-item>
       <config:config-item config:name="PrintRightPages" config:type="boolean">true</config:config-item>
       <config:config-item config:name="PrintFaxName" config:type="string"/>
       <config:config-item config:name="PrintPaperFromSetup" config:type="boolean">false</config:config-item>
-      <config:config-item config:name="PrintEmptyPages" config:type="boolean">true</config:config-item>
+      <config:config-item config:name="PrintTables" config:type="boolean">true</config:config-item>
+      <config:config-item config:name="PrintSingleJobs" config:type="boolean">false</config:config-item>
     </config:config-item-set>
   </office:settings>
 </office:document-settings>
@@ -477,8 +579,8 @@
   </office:font-face-decls>
   <office:styles>
     <style:default-style style:family="graphic">
-      <style:graphic-properties svg:stroke-color="#3465a4" draw:fill-color="#729fcf" fo:wrap-option="no-wrap" draw:shadow-offset-x="0.3cm" draw:shadow-offset-y="0.3cm" draw:start-line-spacing-horizontal="0.283cm" draw:start-line-spacing-vertical="0.283cm" draw:end-line-spacing-horizontal="0.283cm" draw:end-line-spacing-vertical="0.283cm" style:flow-with-text="false"/>
-      <style:paragraph-properties style:text-autospace="ideograph-alpha" style:line-break="strict" style:writing-mode="lr-tb" style:font-independent-line-spacing="false">
+      <style:graphic-properties svg:stroke-color="#3465a4" draw:fill-color="#729fcf" fo:wrap-option="no-wrap" draw:shadow-offset-x="0.3cm" draw:shadow-offset-y="0.3cm" draw:start-line-spacing-horizontal="0.283cm" draw:start-line-spacing-vertical="0.283cm" draw:end-line-spacing-horizontal="0.283cm" draw:end-line-spacing-vertical="0.283cm" style:writing-mode="lr-tb" style:flow-with-text="false"/>
+      <style:paragraph-properties style:text-autospace="ideograph-alpha" style:line-break="strict" style:font-independent-line-spacing="false">
         <style:tab-stops/>
       </style:paragraph-properties>
       <style:text-properties style:use-window-font-color="true" loext:opacity="0%" loext:color-lum-mod="100%" loext:color-lum-off="0%" style:font-name="Liberation Serif" fo:font-size="12pt" fo:language="pt" fo:country="BR" style:letter-kerning="true" style:font-name-asian="NSimSun" style:font-size-asian="10.5pt" style:language-asian="zh" style:country-asian="CN" style:font-name-complex="Arial1" style:font-size-complex="12pt" style:language-complex="hi" style:country-complex="IN"/>
@@ -512,53 +614,54 @@
       <style:paragraph-properties text:number-lines="false" text:line-number="0"/>
       <style:text-properties fo:language="zxx" fo:country="none" style:font-size-asian="12pt" style:language-asian="zxx" style:country-asian="none" style:font-name-complex="Arial" style:font-family-complex="Arial" style:font-family-generic-complex="swiss" style:language-complex="zxx" style:country-complex="none"/>
     </style:style>
+    <style:style style:name="Numbering_20_Symbols" style:display-name="Numbering Symbols" style:family="text"/>
     <text:outline-style style:name="Outline">
-      <text:outline-level-style text:level="1" style:num-format="">
-        <style:list-level-properties text:list-level-position-and-space-mode="label-alignment">
-          <style:list-level-label-alignment text:label-followed-by="listtab"/>
-        </style:list-level-properties>
-      </text:outline-level-style>
-      <text:outline-level-style text:level="2" style:num-format="">
-        <style:list-level-properties text:list-level-position-and-space-mode="label-alignment">
-          <style:list-level-label-alignment text:label-followed-by="listtab"/>
-        </style:list-level-properties>
-      </text:outline-level-style>
-      <text:outline-level-style text:level="3" style:num-format="">
-        <style:list-level-properties text:list-level-position-and-space-mode="label-alignment">
-          <style:list-level-label-alignment text:label-followed-by="listtab"/>
-        </style:list-level-properties>
-      </text:outline-level-style>
-      <text:outline-level-style text:level="4" style:num-format="">
-        <style:list-level-properties text:list-level-position-and-space-mode="label-alignment">
-          <style:list-level-label-alignment text:label-followed-by="listtab"/>
-        </style:list-level-properties>
-      </text:outline-level-style>
-      <text:outline-level-style text:level="5" style:num-format="">
-        <style:list-level-properties text:list-level-position-and-space-mode="label-alignment">
-          <style:list-level-label-alignment text:label-followed-by="listtab"/>
-        </style:list-level-properties>
-      </text:outline-level-style>
-      <text:outline-level-style text:level="6" style:num-format="">
-        <style:list-level-properties text:list-level-position-and-space-mode="label-alignment">
-          <style:list-level-label-alignment text:label-followed-by="listtab"/>
-        </style:list-level-properties>
-      </text:outline-level-style>
-      <text:outline-level-style text:level="7" style:num-format="">
-        <style:list-level-properties text:list-level-position-and-space-mode="label-alignment">
-          <style:list-level-label-alignment text:label-followed-by="listtab"/>
-        </style:list-level-properties>
-      </text:outline-level-style>
-      <text:outline-level-style text:level="8" style:num-format="">
-        <style:list-level-properties text:list-level-position-and-space-mode="label-alignment">
-          <style:list-level-label-alignment text:label-followed-by="listtab"/>
-        </style:list-level-properties>
-      </text:outline-level-style>
-      <text:outline-level-style text:level="9" style:num-format="">
-        <style:list-level-properties text:list-level-position-and-space-mode="label-alignment">
-          <style:list-level-label-alignment text:label-followed-by="listtab"/>
-        </style:list-level-properties>
-      </text:outline-level-style>
-      <text:outline-level-style text:level="10" style:num-format="">
+      <text:outline-level-style text:level="1" loext:num-list-format="%1%" style:num-format="">
+        <style:list-level-properties text:list-level-position-and-space-mode="label-alignment">
+          <style:list-level-label-alignment text:label-followed-by="listtab"/>
+        </style:list-level-properties>
+      </text:outline-level-style>
+      <text:outline-level-style text:level="2" loext:num-list-format="%2%" style:num-format="">
+        <style:list-level-properties text:list-level-position-and-space-mode="label-alignment">
+          <style:list-level-label-alignment text:label-followed-by="listtab"/>
+        </style:list-level-properties>
+      </text:outline-level-style>
+      <text:outline-level-style text:level="3" loext:num-list-format="%3%" style:num-format="">
+        <style:list-level-properties text:list-level-position-and-space-mode="label-alignment">
+          <style:list-level-label-alignment text:label-followed-by="listtab"/>
+        </style:list-level-properties>
+      </text:outline-level-style>
+      <text:outline-level-style text:level="4" loext:num-list-format="%4%" style:num-format="">
+        <style:list-level-properties text:list-level-position-and-space-mode="label-alignment">
+          <style:list-level-label-alignment text:label-followed-by="listtab"/>
+        </style:list-level-properties>
+      </text:outline-level-style>
+      <text:outline-level-style text:level="5" loext:num-list-format="%5%" style:num-format="">
+        <style:list-level-properties text:list-level-position-and-space-mode="label-alignment">
+          <style:list-level-label-alignment text:label-followed-by="listtab"/>
+        </style:list-level-properties>
+      </text:outline-level-style>
+      <text:outline-level-style text:level="6" loext:num-list-format="%6%" style:num-format="">
+        <style:list-level-properties text:list-level-position-and-space-mode="label-alignment">
+          <style:list-level-label-alignment text:label-followed-by="listtab"/>
+        </style:list-level-properties>
+      </text:outline-level-style>
+      <text:outline-level-style text:level="7" loext:num-list-format="%7%" style:num-format="">
+        <style:list-level-properties text:list-level-position-and-space-mode="label-alignment">
+          <style:list-level-label-alignment text:label-followed-by="listtab"/>
+        </style:list-level-properties>
+      </text:outline-level-style>
+      <text:outline-level-style text:level="8" loext:num-list-format="%8%" style:num-format="">
+        <style:list-level-properties text:list-level-position-and-space-mode="label-alignment">
+          <style:list-level-label-alignment text:label-followed-by="listtab"/>
+        </style:list-level-properties>
+      </text:outline-level-style>
+      <text:outline-level-style text:level="9" loext:num-list-format="%9%" style:num-format="">
+        <style:list-level-properties text:list-level-position-and-space-mode="label-alignment">
+          <style:list-level-label-alignment text:label-followed-by="listtab"/>
+        </style:list-level-properties>
+      </text:outline-level-style>
+      <text:outline-level-style text:level="10" loext:num-list-format="%10%" style:num-format="">
         <style:list-level-properties text:list-level-position-and-space-mode="label-alignment">
           <style:list-level-label-alignment text:label-followed-by="listtab"/>
         </style:list-level-properties>
@@ -570,15 +673,18 @@
   </office:styles>
   <office:automatic-styles>
     <style:page-layout style:name="Mpm1">
-      <style:page-layout-properties fo:page-width="21.001cm" fo:page-height="29.7cm" style:num-format="1" style:print-orientation="portrait" fo:margin-top="2cm" fo:margin-bottom="2cm" fo:margin-left="2cm" fo:margin-right="2cm" style:writing-mode="lr-tb" style:footnote-max-height="0cm" loext:margin-gutter="0cm">
+      <style:page-layout-properties fo:page-width="21.001cm" fo:page-height="29.7cm" style:num-format="1" style:print-orientation="portrait" fo:margin-top="2cm" fo:margin-bottom="2cm" fo:margin-left="2cm" fo:margin-right="2cm" style:writing-mode="lr-tb" style:layout-grid-color="#c0c0c0" style:layout-grid-lines="20" style:layout-grid-base-height="0.706cm" style:layout-grid-ruby-height="0.353cm" style:layout-grid-mode="none" style:layout-grid-ruby-below="false" style:layout-grid-print="false" style:layout-grid-display="false" style:footnote-max-height="0cm" loext:margin-gutter="0cm">
         <style:footnote-sep style:width="0.018cm" style:distance-before-sep="0.101cm" style:distance-after-sep="0.101cm" style:line-style="solid" style:adjustment="left" style:rel-width="25%" style:color="#000000"/>
       </style:page-layout-properties>
       <style:header-style/>
       <style:footer-style/>
     </style:page-layout>
+    <style:style style:name="Mdp1" style:family="drawing-page">
+      <style:drawing-page-properties draw:background-size="full"/>
+    </style:style>
   </office:automatic-styles>
   <office:master-styles>
-    <style:master-page style:name="Standard" style:page-layout-name="Mpm1"/>
+    <style:master-page style:name="Standard" style:page-layout-name="Mpm1" draw:style-name="Mdp1"/>
   </office:master-styles>
 </office:document-styles>
 </file>
</xml_diff>